<commit_message>
Minor change to comm protocol...
</commit_message>
<xml_diff>
--- a/DOC/Communication Protocol_1.0.3.docx
+++ b/DOC/Communication Protocol_1.0.3.docx
@@ -145,8 +145,6 @@
             <w:t>Contents</w:t>
           </w:r>
         </w:p>
-        <w:bookmarkStart w:id="0" w:name="_GoBack"/>
-        <w:bookmarkEnd w:id="0"/>
         <w:p>
           <w:pPr>
             <w:pStyle w:val="TOC1"/>
@@ -1146,11 +1144,11 @@
       <w:pPr>
         <w:pStyle w:val="Heading1"/>
       </w:pPr>
-      <w:bookmarkStart w:id="1" w:name="_Toc529258390"/>
+      <w:bookmarkStart w:id="0" w:name="_Toc529258390"/>
       <w:r>
         <w:t>Introduction</w:t>
       </w:r>
-      <w:bookmarkEnd w:id="1"/>
+      <w:bookmarkEnd w:id="0"/>
     </w:p>
     <w:p>
       <w:pPr>
@@ -1219,12 +1217,12 @@
       <w:pPr>
         <w:pStyle w:val="Heading1"/>
       </w:pPr>
-      <w:bookmarkStart w:id="2" w:name="_Toc529258391"/>
+      <w:bookmarkStart w:id="1" w:name="_Toc529258391"/>
       <w:r>
         <w:lastRenderedPageBreak/>
         <w:t>Communication Protocol overview</w:t>
       </w:r>
-      <w:bookmarkEnd w:id="2"/>
+      <w:bookmarkEnd w:id="1"/>
     </w:p>
     <w:p>
       <w:pPr>
@@ -1276,7 +1274,7 @@
           <v:shape id="_x0000_i1025" type="#_x0000_t75" style="width:377.25pt;height:117pt" o:ole="">
             <v:imagedata r:id="rId6" o:title=""/>
           </v:shape>
-          <o:OLEObject Type="Embed" ProgID="Visio.Drawing.15" ShapeID="_x0000_i1025" DrawAspect="Content" ObjectID="_1603000251" r:id="rId7"/>
+          <o:OLEObject Type="Embed" ProgID="Visio.Drawing.15" ShapeID="_x0000_i1025" DrawAspect="Content" ObjectID="_1603001105" r:id="rId7"/>
         </w:object>
       </w:r>
     </w:p>
@@ -1284,11 +1282,11 @@
       <w:pPr>
         <w:pStyle w:val="Heading2"/>
       </w:pPr>
-      <w:bookmarkStart w:id="3" w:name="_Toc529258392"/>
+      <w:bookmarkStart w:id="2" w:name="_Toc529258392"/>
       <w:r>
         <w:t>SPI physical communication layer</w:t>
       </w:r>
-      <w:bookmarkEnd w:id="3"/>
+      <w:bookmarkEnd w:id="2"/>
     </w:p>
     <w:p/>
     <w:p>
@@ -1537,7 +1535,7 @@
       <w:pPr>
         <w:pStyle w:val="Heading2"/>
       </w:pPr>
-      <w:bookmarkStart w:id="4" w:name="_Toc529258393"/>
+      <w:bookmarkStart w:id="3" w:name="_Toc529258393"/>
       <w:r>
         <w:lastRenderedPageBreak/>
         <w:t xml:space="preserve">SPI </w:t>
@@ -1545,7 +1543,7 @@
       <w:r>
         <w:t>communication model</w:t>
       </w:r>
-      <w:bookmarkEnd w:id="4"/>
+      <w:bookmarkEnd w:id="3"/>
       <w:r>
         <w:br/>
       </w:r>
@@ -1644,7 +1642,7 @@
           <v:shape id="_x0000_i1026" type="#_x0000_t75" style="width:261.75pt;height:225pt" o:ole="">
             <v:imagedata r:id="rId9" o:title=""/>
           </v:shape>
-          <o:OLEObject Type="Embed" ProgID="Visio.Drawing.15" ShapeID="_x0000_i1026" DrawAspect="Content" ObjectID="_1603000252" r:id="rId10"/>
+          <o:OLEObject Type="Embed" ProgID="Visio.Drawing.15" ShapeID="_x0000_i1026" DrawAspect="Content" ObjectID="_1603001106" r:id="rId10"/>
         </w:object>
       </w:r>
     </w:p>
@@ -1674,7 +1672,7 @@
           <v:shape id="_x0000_i1027" type="#_x0000_t75" style="width:489.75pt;height:103.5pt" o:ole="">
             <v:imagedata r:id="rId11" o:title=""/>
           </v:shape>
-          <o:OLEObject Type="Embed" ProgID="Visio.Drawing.15" ShapeID="_x0000_i1027" DrawAspect="Content" ObjectID="_1603000253" r:id="rId12"/>
+          <o:OLEObject Type="Embed" ProgID="Visio.Drawing.15" ShapeID="_x0000_i1027" DrawAspect="Content" ObjectID="_1603001107" r:id="rId12"/>
         </w:object>
       </w:r>
     </w:p>
@@ -1963,12 +1961,12 @@
       <w:pPr>
         <w:pStyle w:val="Heading2"/>
       </w:pPr>
-      <w:bookmarkStart w:id="5" w:name="_Toc529258394"/>
+      <w:bookmarkStart w:id="4" w:name="_Toc529258394"/>
       <w:r>
         <w:lastRenderedPageBreak/>
         <w:t>Packet structure</w:t>
       </w:r>
-      <w:bookmarkEnd w:id="5"/>
+      <w:bookmarkEnd w:id="4"/>
     </w:p>
     <w:p>
       <w:pPr>
@@ -3086,7 +3084,7 @@
           <w:lang w:val="et-EE"/>
         </w:rPr>
       </w:pPr>
-      <w:bookmarkStart w:id="6" w:name="_Toc529258395"/>
+      <w:bookmarkStart w:id="5" w:name="_Toc529258395"/>
       <w:r>
         <w:rPr>
           <w:lang w:val="et-EE"/>
@@ -3099,7 +3097,7 @@
         </w:rPr>
         <w:t>Descriptions</w:t>
       </w:r>
-      <w:bookmarkEnd w:id="6"/>
+      <w:bookmarkEnd w:id="5"/>
     </w:p>
     <w:p>
       <w:pPr>
@@ -4148,7 +4146,7 @@
                 <w:color w:val="000000"/>
                 <w:lang w:val="et-EE" w:eastAsia="et-EE"/>
               </w:rPr>
-              <w:t>0</w:t>
+              <w:t>3</w:t>
             </w:r>
           </w:p>
         </w:tc>
@@ -4189,7 +4187,7 @@
                 <w:color w:val="000000"/>
                 <w:lang w:val="et-EE" w:eastAsia="et-EE"/>
               </w:rPr>
-              <w:t>1</w:t>
+              <w:t>2</w:t>
             </w:r>
           </w:p>
         </w:tc>
@@ -4230,7 +4228,7 @@
                 <w:color w:val="000000"/>
                 <w:lang w:val="et-EE" w:eastAsia="et-EE"/>
               </w:rPr>
-              <w:t>2</w:t>
+              <w:t>1</w:t>
             </w:r>
           </w:p>
         </w:tc>
@@ -4271,8 +4269,10 @@
                 <w:color w:val="000000"/>
                 <w:lang w:val="et-EE" w:eastAsia="et-EE"/>
               </w:rPr>
-              <w:t>3</w:t>
-            </w:r>
+              <w:t>0</w:t>
+            </w:r>
+            <w:bookmarkStart w:id="6" w:name="_GoBack"/>
+            <w:bookmarkEnd w:id="6"/>
           </w:p>
         </w:tc>
       </w:tr>
@@ -4432,17 +4432,7 @@
                 <w:color w:val="000000"/>
                 <w:lang w:val="et-EE" w:eastAsia="et-EE"/>
               </w:rPr>
-              <w:t>R</w:t>
-            </w:r>
-            <w:r>
-              <w:rPr>
-                <w:rFonts w:ascii="Calibri" w:eastAsia="Times New Roman" w:hAnsi="Calibri" w:cs="Calibri"/>
-                <w:b/>
-                <w:bCs/>
-                <w:color w:val="000000"/>
-                <w:lang w:val="et-EE" w:eastAsia="et-EE"/>
-              </w:rPr>
-              <w:t>esp</w:t>
+              <w:t>Resp</w:t>
             </w:r>
           </w:p>
         </w:tc>
@@ -6660,7 +6650,7 @@
           <v:shape id="_x0000_i1028" type="#_x0000_t75" style="width:185.25pt;height:235.5pt" o:ole="">
             <v:imagedata r:id="rId14" o:title=""/>
           </v:shape>
-          <o:OLEObject Type="Embed" ProgID="Visio.Drawing.15" ShapeID="_x0000_i1028" DrawAspect="Content" ObjectID="_1603000254" r:id="rId15"/>
+          <o:OLEObject Type="Embed" ProgID="Visio.Drawing.15" ShapeID="_x0000_i1028" DrawAspect="Content" ObjectID="_1603001108" r:id="rId15"/>
         </w:object>
       </w:r>
     </w:p>
@@ -8846,7 +8836,7 @@
 </file>
 
 <file path=customXml/itemProps1.xml><?xml version="1.0" encoding="utf-8"?>
-<ds:datastoreItem xmlns:ds="http://schemas.openxmlformats.org/officeDocument/2006/customXml" ds:itemID="{DDC3A755-DD49-45E9-8E98-CF55E78AFFB6}">
+<ds:datastoreItem xmlns:ds="http://schemas.openxmlformats.org/officeDocument/2006/customXml" ds:itemID="{F68B3F55-FD1A-4129-8476-2794929EDF6B}">
   <ds:schemaRefs>
     <ds:schemaRef ds:uri="http://schemas.openxmlformats.org/officeDocument/2006/bibliography"/>
   </ds:schemaRefs>

</xml_diff>

<commit_message>
Implemented status reporting on slave side.
</commit_message>
<xml_diff>
--- a/DOC/Communication Protocol_1.0.3.docx
+++ b/DOC/Communication Protocol_1.0.3.docx
@@ -1274,7 +1274,7 @@
           <v:shape id="_x0000_i1025" type="#_x0000_t75" style="width:377.25pt;height:117pt" o:ole="">
             <v:imagedata r:id="rId6" o:title=""/>
           </v:shape>
-          <o:OLEObject Type="Embed" ProgID="Visio.Drawing.15" ShapeID="_x0000_i1025" DrawAspect="Content" ObjectID="_1603001105" r:id="rId7"/>
+          <o:OLEObject Type="Embed" ProgID="Visio.Drawing.15" ShapeID="_x0000_i1025" DrawAspect="Content" ObjectID="_1603032654" r:id="rId7"/>
         </w:object>
       </w:r>
     </w:p>
@@ -1642,7 +1642,7 @@
           <v:shape id="_x0000_i1026" type="#_x0000_t75" style="width:261.75pt;height:225pt" o:ole="">
             <v:imagedata r:id="rId9" o:title=""/>
           </v:shape>
-          <o:OLEObject Type="Embed" ProgID="Visio.Drawing.15" ShapeID="_x0000_i1026" DrawAspect="Content" ObjectID="_1603001106" r:id="rId10"/>
+          <o:OLEObject Type="Embed" ProgID="Visio.Drawing.15" ShapeID="_x0000_i1026" DrawAspect="Content" ObjectID="_1603032655" r:id="rId10"/>
         </w:object>
       </w:r>
     </w:p>
@@ -1672,7 +1672,7 @@
           <v:shape id="_x0000_i1027" type="#_x0000_t75" style="width:489.75pt;height:103.5pt" o:ole="">
             <v:imagedata r:id="rId11" o:title=""/>
           </v:shape>
-          <o:OLEObject Type="Embed" ProgID="Visio.Drawing.15" ShapeID="_x0000_i1027" DrawAspect="Content" ObjectID="_1603001107" r:id="rId12"/>
+          <o:OLEObject Type="Embed" ProgID="Visio.Drawing.15" ShapeID="_x0000_i1027" DrawAspect="Content" ObjectID="_1603032656" r:id="rId12"/>
         </w:object>
       </w:r>
     </w:p>
@@ -3463,17 +3463,22 @@
     </w:p>
     <w:p>
       <w:pPr>
-        <w:rPr>
-          <w:b/>
+        <w:pStyle w:val="Heading3"/>
+        <w:rPr>
           <w:lang w:val="et-EE"/>
         </w:rPr>
       </w:pPr>
       <w:r>
         <w:rPr>
-          <w:b/>
-          <w:lang w:val="et-EE"/>
-        </w:rPr>
-        <w:t>Set Motor speed command:</w:t>
+          <w:lang w:val="et-EE"/>
+        </w:rPr>
+        <w:t>Report Status command</w:t>
+      </w:r>
+      <w:r>
+        <w:rPr>
+          <w:lang w:val="et-EE"/>
+        </w:rPr>
+        <w:br/>
       </w:r>
     </w:p>
     <w:p>
@@ -3482,6 +3487,1051 @@
           <w:lang w:val="et-EE"/>
         </w:rPr>
       </w:pPr>
+      <w:r>
+        <w:rPr>
+          <w:lang w:val="et-EE"/>
+        </w:rPr>
+        <w:t>This command is sent periodically. It is the default command. The response contains information about each stepper motor, their speed etc... This command is also preliminary and can be expanded in the future.</w:t>
+      </w:r>
+      <w:bookmarkStart w:id="6" w:name="_GoBack"/>
+      <w:bookmarkEnd w:id="6"/>
+    </w:p>
+    <w:p>
+      <w:pPr>
+        <w:rPr>
+          <w:lang w:val="et-EE"/>
+        </w:rPr>
+      </w:pPr>
+      <w:r>
+        <w:rPr>
+          <w:b/>
+          <w:lang w:val="et-EE"/>
+        </w:rPr>
+        <w:t>Command format</w:t>
+      </w:r>
+      <w:r>
+        <w:rPr>
+          <w:lang w:val="et-EE"/>
+        </w:rPr>
+        <w:t>:</w:t>
+      </w:r>
+    </w:p>
+    <w:tbl>
+      <w:tblPr>
+        <w:tblW w:w="2880" w:type="dxa"/>
+        <w:tblLook w:val="04A0" w:firstRow="1" w:lastRow="0" w:firstColumn="1" w:lastColumn="0" w:noHBand="0" w:noVBand="1"/>
+      </w:tblPr>
+      <w:tblGrid>
+        <w:gridCol w:w="960"/>
+        <w:gridCol w:w="960"/>
+        <w:gridCol w:w="960"/>
+      </w:tblGrid>
+      <w:tr>
+        <w:trPr>
+          <w:trHeight w:val="300"/>
+        </w:trPr>
+        <w:tc>
+          <w:tcPr>
+            <w:tcW w:w="960" w:type="dxa"/>
+            <w:tcBorders>
+              <w:top w:val="single" w:sz="4" w:space="0" w:color="auto"/>
+              <w:left w:val="single" w:sz="4" w:space="0" w:color="auto"/>
+              <w:bottom w:val="single" w:sz="4" w:space="0" w:color="auto"/>
+              <w:right w:val="single" w:sz="4" w:space="0" w:color="auto"/>
+            </w:tcBorders>
+            <w:shd w:val="clear" w:color="auto" w:fill="auto"/>
+            <w:noWrap/>
+            <w:vAlign w:val="bottom"/>
+            <w:hideMark/>
+          </w:tcPr>
+          <w:p>
+            <w:pPr>
+              <w:spacing w:after="0" w:line="240" w:lineRule="auto"/>
+              <w:rPr>
+                <w:rFonts w:ascii="Calibri" w:eastAsia="Times New Roman" w:hAnsi="Calibri" w:cs="Calibri"/>
+                <w:b/>
+                <w:bCs/>
+                <w:color w:val="000000"/>
+              </w:rPr>
+            </w:pPr>
+            <w:r>
+              <w:rPr>
+                <w:rFonts w:ascii="Calibri" w:eastAsia="Times New Roman" w:hAnsi="Calibri" w:cs="Calibri"/>
+                <w:b/>
+                <w:bCs/>
+                <w:color w:val="000000"/>
+              </w:rPr>
+              <w:t>CMD id</w:t>
+            </w:r>
+          </w:p>
+        </w:tc>
+        <w:tc>
+          <w:tcPr>
+            <w:tcW w:w="960" w:type="dxa"/>
+            <w:tcBorders>
+              <w:top w:val="single" w:sz="4" w:space="0" w:color="auto"/>
+              <w:left w:val="nil"/>
+              <w:bottom w:val="single" w:sz="4" w:space="0" w:color="auto"/>
+              <w:right w:val="single" w:sz="4" w:space="0" w:color="auto"/>
+            </w:tcBorders>
+            <w:shd w:val="clear" w:color="auto" w:fill="auto"/>
+            <w:noWrap/>
+            <w:vAlign w:val="bottom"/>
+            <w:hideMark/>
+          </w:tcPr>
+          <w:p>
+            <w:pPr>
+              <w:spacing w:after="0" w:line="240" w:lineRule="auto"/>
+              <w:rPr>
+                <w:rFonts w:ascii="Calibri" w:eastAsia="Times New Roman" w:hAnsi="Calibri" w:cs="Calibri"/>
+                <w:b/>
+                <w:bCs/>
+                <w:color w:val="000000"/>
+              </w:rPr>
+            </w:pPr>
+            <w:r>
+              <w:rPr>
+                <w:rFonts w:ascii="Calibri" w:eastAsia="Times New Roman" w:hAnsi="Calibri" w:cs="Calibri"/>
+                <w:b/>
+                <w:bCs/>
+                <w:color w:val="000000"/>
+              </w:rPr>
+              <w:t>Sub</w:t>
+            </w:r>
+          </w:p>
+        </w:tc>
+        <w:tc>
+          <w:tcPr>
+            <w:tcW w:w="960" w:type="dxa"/>
+            <w:tcBorders>
+              <w:top w:val="single" w:sz="4" w:space="0" w:color="auto"/>
+              <w:left w:val="nil"/>
+              <w:bottom w:val="single" w:sz="4" w:space="0" w:color="auto"/>
+              <w:right w:val="single" w:sz="4" w:space="0" w:color="auto"/>
+            </w:tcBorders>
+            <w:shd w:val="clear" w:color="auto" w:fill="auto"/>
+            <w:noWrap/>
+            <w:vAlign w:val="bottom"/>
+            <w:hideMark/>
+          </w:tcPr>
+          <w:p>
+            <w:pPr>
+              <w:spacing w:after="0" w:line="240" w:lineRule="auto"/>
+              <w:rPr>
+                <w:rFonts w:ascii="Calibri" w:eastAsia="Times New Roman" w:hAnsi="Calibri" w:cs="Calibri"/>
+                <w:b/>
+                <w:bCs/>
+                <w:color w:val="000000"/>
+              </w:rPr>
+            </w:pPr>
+            <w:r>
+              <w:rPr>
+                <w:rFonts w:ascii="Calibri" w:eastAsia="Times New Roman" w:hAnsi="Calibri" w:cs="Calibri"/>
+                <w:b/>
+                <w:bCs/>
+                <w:color w:val="000000"/>
+              </w:rPr>
+              <w:t>Resp</w:t>
+            </w:r>
+          </w:p>
+        </w:tc>
+      </w:tr>
+      <w:tr>
+        <w:trPr>
+          <w:trHeight w:val="300"/>
+        </w:trPr>
+        <w:tc>
+          <w:tcPr>
+            <w:tcW w:w="960" w:type="dxa"/>
+            <w:tcBorders>
+              <w:top w:val="nil"/>
+              <w:left w:val="single" w:sz="4" w:space="0" w:color="auto"/>
+              <w:bottom w:val="single" w:sz="4" w:space="0" w:color="auto"/>
+              <w:right w:val="single" w:sz="4" w:space="0" w:color="auto"/>
+            </w:tcBorders>
+            <w:shd w:val="clear" w:color="auto" w:fill="auto"/>
+            <w:noWrap/>
+            <w:vAlign w:val="bottom"/>
+            <w:hideMark/>
+          </w:tcPr>
+          <w:p>
+            <w:pPr>
+              <w:spacing w:after="0" w:line="240" w:lineRule="auto"/>
+              <w:rPr>
+                <w:rFonts w:ascii="Calibri" w:eastAsia="Times New Roman" w:hAnsi="Calibri" w:cs="Calibri"/>
+                <w:color w:val="000000"/>
+              </w:rPr>
+            </w:pPr>
+            <w:r>
+              <w:rPr>
+                <w:rFonts w:ascii="Calibri" w:eastAsia="Times New Roman" w:hAnsi="Calibri" w:cs="Calibri"/>
+                <w:color w:val="000000"/>
+              </w:rPr>
+              <w:t>0x01</w:t>
+            </w:r>
+          </w:p>
+        </w:tc>
+        <w:tc>
+          <w:tcPr>
+            <w:tcW w:w="960" w:type="dxa"/>
+            <w:tcBorders>
+              <w:top w:val="nil"/>
+              <w:left w:val="nil"/>
+              <w:bottom w:val="single" w:sz="4" w:space="0" w:color="auto"/>
+              <w:right w:val="single" w:sz="4" w:space="0" w:color="auto"/>
+            </w:tcBorders>
+            <w:shd w:val="clear" w:color="auto" w:fill="auto"/>
+            <w:noWrap/>
+            <w:vAlign w:val="bottom"/>
+            <w:hideMark/>
+          </w:tcPr>
+          <w:p>
+            <w:pPr>
+              <w:spacing w:after="0" w:line="240" w:lineRule="auto"/>
+              <w:rPr>
+                <w:rFonts w:ascii="Calibri" w:eastAsia="Times New Roman" w:hAnsi="Calibri" w:cs="Calibri"/>
+                <w:color w:val="000000"/>
+              </w:rPr>
+            </w:pPr>
+            <w:r>
+              <w:rPr>
+                <w:rFonts w:ascii="Calibri" w:eastAsia="Times New Roman" w:hAnsi="Calibri" w:cs="Calibri"/>
+                <w:color w:val="000000"/>
+              </w:rPr>
+              <w:t>0x00</w:t>
+            </w:r>
+          </w:p>
+        </w:tc>
+        <w:tc>
+          <w:tcPr>
+            <w:tcW w:w="960" w:type="dxa"/>
+            <w:tcBorders>
+              <w:top w:val="nil"/>
+              <w:left w:val="nil"/>
+              <w:bottom w:val="single" w:sz="4" w:space="0" w:color="auto"/>
+              <w:right w:val="single" w:sz="4" w:space="0" w:color="auto"/>
+            </w:tcBorders>
+            <w:shd w:val="clear" w:color="auto" w:fill="auto"/>
+            <w:noWrap/>
+            <w:vAlign w:val="bottom"/>
+            <w:hideMark/>
+          </w:tcPr>
+          <w:p>
+            <w:pPr>
+              <w:spacing w:after="0" w:line="240" w:lineRule="auto"/>
+              <w:rPr>
+                <w:rFonts w:ascii="Calibri" w:eastAsia="Times New Roman" w:hAnsi="Calibri" w:cs="Calibri"/>
+                <w:color w:val="000000"/>
+              </w:rPr>
+            </w:pPr>
+            <w:r>
+              <w:rPr>
+                <w:rFonts w:ascii="Calibri" w:eastAsia="Times New Roman" w:hAnsi="Calibri" w:cs="Calibri"/>
+                <w:color w:val="000000"/>
+              </w:rPr>
+              <w:t>0x00</w:t>
+            </w:r>
+          </w:p>
+        </w:tc>
+      </w:tr>
+    </w:tbl>
+    <w:p>
+      <w:pPr>
+        <w:rPr>
+          <w:b/>
+          <w:lang w:val="et-EE"/>
+        </w:rPr>
+      </w:pPr>
+    </w:p>
+    <w:p>
+      <w:pPr>
+        <w:rPr>
+          <w:b/>
+          <w:lang w:val="et-EE"/>
+        </w:rPr>
+      </w:pPr>
+      <w:r>
+        <w:rPr>
+          <w:b/>
+          <w:lang w:val="et-EE"/>
+        </w:rPr>
+        <w:t>Response format:</w:t>
+      </w:r>
+    </w:p>
+    <w:tbl>
+      <w:tblPr>
+        <w:tblW w:w="9140" w:type="dxa"/>
+        <w:tblLook w:val="04A0" w:firstRow="1" w:lastRow="0" w:firstColumn="1" w:lastColumn="0" w:noHBand="0" w:noVBand="1"/>
+      </w:tblPr>
+      <w:tblGrid>
+        <w:gridCol w:w="960"/>
+        <w:gridCol w:w="960"/>
+        <w:gridCol w:w="960"/>
+        <w:gridCol w:w="960"/>
+        <w:gridCol w:w="960"/>
+        <w:gridCol w:w="960"/>
+        <w:gridCol w:w="960"/>
+        <w:gridCol w:w="960"/>
+        <w:gridCol w:w="1460"/>
+      </w:tblGrid>
+      <w:tr>
+        <w:trPr>
+          <w:trHeight w:val="300"/>
+        </w:trPr>
+        <w:tc>
+          <w:tcPr>
+            <w:tcW w:w="960" w:type="dxa"/>
+            <w:tcBorders>
+              <w:top w:val="nil"/>
+              <w:left w:val="nil"/>
+              <w:bottom w:val="nil"/>
+              <w:right w:val="nil"/>
+            </w:tcBorders>
+            <w:shd w:val="clear" w:color="auto" w:fill="auto"/>
+            <w:noWrap/>
+            <w:vAlign w:val="bottom"/>
+            <w:hideMark/>
+          </w:tcPr>
+          <w:p>
+            <w:pPr>
+              <w:spacing w:after="0" w:line="240" w:lineRule="auto"/>
+              <w:rPr>
+                <w:rFonts w:ascii="Times New Roman" w:eastAsia="Times New Roman" w:hAnsi="Times New Roman" w:cs="Times New Roman"/>
+                <w:sz w:val="24"/>
+                <w:szCs w:val="24"/>
+              </w:rPr>
+            </w:pPr>
+          </w:p>
+        </w:tc>
+        <w:tc>
+          <w:tcPr>
+            <w:tcW w:w="960" w:type="dxa"/>
+            <w:tcBorders>
+              <w:top w:val="nil"/>
+              <w:left w:val="nil"/>
+              <w:bottom w:val="nil"/>
+              <w:right w:val="nil"/>
+            </w:tcBorders>
+            <w:shd w:val="clear" w:color="auto" w:fill="auto"/>
+            <w:noWrap/>
+            <w:vAlign w:val="bottom"/>
+            <w:hideMark/>
+          </w:tcPr>
+          <w:p>
+            <w:pPr>
+              <w:spacing w:after="0" w:line="240" w:lineRule="auto"/>
+              <w:rPr>
+                <w:rFonts w:ascii="Times New Roman" w:eastAsia="Times New Roman" w:hAnsi="Times New Roman" w:cs="Times New Roman"/>
+                <w:sz w:val="20"/>
+                <w:szCs w:val="20"/>
+              </w:rPr>
+            </w:pPr>
+          </w:p>
+        </w:tc>
+        <w:tc>
+          <w:tcPr>
+            <w:tcW w:w="960" w:type="dxa"/>
+            <w:tcBorders>
+              <w:top w:val="nil"/>
+              <w:left w:val="nil"/>
+              <w:bottom w:val="nil"/>
+              <w:right w:val="nil"/>
+            </w:tcBorders>
+            <w:shd w:val="clear" w:color="auto" w:fill="auto"/>
+            <w:noWrap/>
+            <w:vAlign w:val="bottom"/>
+            <w:hideMark/>
+          </w:tcPr>
+          <w:p>
+            <w:pPr>
+              <w:spacing w:after="0" w:line="240" w:lineRule="auto"/>
+              <w:rPr>
+                <w:rFonts w:ascii="Times New Roman" w:eastAsia="Times New Roman" w:hAnsi="Times New Roman" w:cs="Times New Roman"/>
+                <w:sz w:val="20"/>
+                <w:szCs w:val="20"/>
+              </w:rPr>
+            </w:pPr>
+          </w:p>
+        </w:tc>
+        <w:tc>
+          <w:tcPr>
+            <w:tcW w:w="4800" w:type="dxa"/>
+            <w:gridSpan w:val="5"/>
+            <w:tcBorders>
+              <w:top w:val="single" w:sz="4" w:space="0" w:color="auto"/>
+              <w:left w:val="single" w:sz="4" w:space="0" w:color="auto"/>
+              <w:bottom w:val="single" w:sz="4" w:space="0" w:color="auto"/>
+              <w:right w:val="single" w:sz="4" w:space="0" w:color="auto"/>
+            </w:tcBorders>
+            <w:shd w:val="clear" w:color="auto" w:fill="auto"/>
+            <w:noWrap/>
+            <w:vAlign w:val="bottom"/>
+            <w:hideMark/>
+          </w:tcPr>
+          <w:p>
+            <w:pPr>
+              <w:spacing w:after="0" w:line="240" w:lineRule="auto"/>
+              <w:jc w:val="center"/>
+              <w:rPr>
+                <w:rFonts w:ascii="Calibri" w:eastAsia="Times New Roman" w:hAnsi="Calibri" w:cs="Calibri"/>
+                <w:color w:val="000000"/>
+              </w:rPr>
+            </w:pPr>
+            <w:r>
+              <w:rPr>
+                <w:rFonts w:ascii="Calibri" w:eastAsia="Times New Roman" w:hAnsi="Calibri" w:cs="Calibri"/>
+                <w:color w:val="000000"/>
+              </w:rPr>
+              <w:t>Stepper 0</w:t>
+            </w:r>
+          </w:p>
+        </w:tc>
+        <w:tc>
+          <w:tcPr>
+            <w:tcW w:w="1460" w:type="dxa"/>
+            <w:tcBorders>
+              <w:top w:val="single" w:sz="4" w:space="0" w:color="auto"/>
+              <w:left w:val="nil"/>
+              <w:bottom w:val="single" w:sz="4" w:space="0" w:color="auto"/>
+              <w:right w:val="single" w:sz="4" w:space="0" w:color="auto"/>
+            </w:tcBorders>
+            <w:shd w:val="clear" w:color="auto" w:fill="auto"/>
+            <w:noWrap/>
+            <w:vAlign w:val="bottom"/>
+            <w:hideMark/>
+          </w:tcPr>
+          <w:p>
+            <w:pPr>
+              <w:spacing w:after="0" w:line="240" w:lineRule="auto"/>
+              <w:rPr>
+                <w:rFonts w:ascii="Calibri" w:eastAsia="Times New Roman" w:hAnsi="Calibri" w:cs="Calibri"/>
+                <w:color w:val="000000"/>
+              </w:rPr>
+            </w:pPr>
+            <w:r>
+              <w:rPr>
+                <w:rFonts w:ascii="Calibri" w:eastAsia="Times New Roman" w:hAnsi="Calibri" w:cs="Calibri"/>
+                <w:color w:val="000000"/>
+              </w:rPr>
+              <w:t xml:space="preserve">Stepper </w:t>
+            </w:r>
+            <w:proofErr w:type="gramStart"/>
+            <w:r>
+              <w:rPr>
+                <w:rFonts w:ascii="Calibri" w:eastAsia="Times New Roman" w:hAnsi="Calibri" w:cs="Calibri"/>
+                <w:color w:val="000000"/>
+              </w:rPr>
+              <w:t>1..</w:t>
+            </w:r>
+            <w:proofErr w:type="gramEnd"/>
+            <w:r>
+              <w:rPr>
+                <w:rFonts w:ascii="Calibri" w:eastAsia="Times New Roman" w:hAnsi="Calibri" w:cs="Calibri"/>
+                <w:color w:val="000000"/>
+              </w:rPr>
+              <w:t>3</w:t>
+            </w:r>
+          </w:p>
+        </w:tc>
+      </w:tr>
+      <w:tr>
+        <w:trPr>
+          <w:trHeight w:val="300"/>
+        </w:trPr>
+        <w:tc>
+          <w:tcPr>
+            <w:tcW w:w="960" w:type="dxa"/>
+            <w:tcBorders>
+              <w:top w:val="single" w:sz="4" w:space="0" w:color="auto"/>
+              <w:left w:val="single" w:sz="4" w:space="0" w:color="auto"/>
+              <w:bottom w:val="single" w:sz="4" w:space="0" w:color="auto"/>
+              <w:right w:val="single" w:sz="4" w:space="0" w:color="auto"/>
+            </w:tcBorders>
+            <w:shd w:val="clear" w:color="auto" w:fill="auto"/>
+            <w:noWrap/>
+            <w:vAlign w:val="bottom"/>
+            <w:hideMark/>
+          </w:tcPr>
+          <w:p>
+            <w:pPr>
+              <w:spacing w:after="0" w:line="240" w:lineRule="auto"/>
+              <w:rPr>
+                <w:rFonts w:ascii="Calibri" w:eastAsia="Times New Roman" w:hAnsi="Calibri" w:cs="Calibri"/>
+                <w:b/>
+                <w:bCs/>
+                <w:color w:val="000000"/>
+              </w:rPr>
+            </w:pPr>
+            <w:r>
+              <w:rPr>
+                <w:rFonts w:ascii="Calibri" w:eastAsia="Times New Roman" w:hAnsi="Calibri" w:cs="Calibri"/>
+                <w:b/>
+                <w:bCs/>
+                <w:color w:val="000000"/>
+              </w:rPr>
+              <w:t>CMD id</w:t>
+            </w:r>
+          </w:p>
+        </w:tc>
+        <w:tc>
+          <w:tcPr>
+            <w:tcW w:w="960" w:type="dxa"/>
+            <w:tcBorders>
+              <w:top w:val="single" w:sz="4" w:space="0" w:color="auto"/>
+              <w:left w:val="nil"/>
+              <w:bottom w:val="single" w:sz="4" w:space="0" w:color="auto"/>
+              <w:right w:val="single" w:sz="4" w:space="0" w:color="auto"/>
+            </w:tcBorders>
+            <w:shd w:val="clear" w:color="auto" w:fill="auto"/>
+            <w:noWrap/>
+            <w:vAlign w:val="bottom"/>
+            <w:hideMark/>
+          </w:tcPr>
+          <w:p>
+            <w:pPr>
+              <w:spacing w:after="0" w:line="240" w:lineRule="auto"/>
+              <w:rPr>
+                <w:rFonts w:ascii="Calibri" w:eastAsia="Times New Roman" w:hAnsi="Calibri" w:cs="Calibri"/>
+                <w:b/>
+                <w:bCs/>
+                <w:color w:val="000000"/>
+              </w:rPr>
+            </w:pPr>
+            <w:r>
+              <w:rPr>
+                <w:rFonts w:ascii="Calibri" w:eastAsia="Times New Roman" w:hAnsi="Calibri" w:cs="Calibri"/>
+                <w:b/>
+                <w:bCs/>
+                <w:color w:val="000000"/>
+              </w:rPr>
+              <w:t>Sub</w:t>
+            </w:r>
+          </w:p>
+        </w:tc>
+        <w:tc>
+          <w:tcPr>
+            <w:tcW w:w="960" w:type="dxa"/>
+            <w:tcBorders>
+              <w:top w:val="single" w:sz="4" w:space="0" w:color="auto"/>
+              <w:left w:val="nil"/>
+              <w:bottom w:val="single" w:sz="4" w:space="0" w:color="auto"/>
+              <w:right w:val="single" w:sz="4" w:space="0" w:color="auto"/>
+            </w:tcBorders>
+            <w:shd w:val="clear" w:color="auto" w:fill="auto"/>
+            <w:noWrap/>
+            <w:vAlign w:val="bottom"/>
+            <w:hideMark/>
+          </w:tcPr>
+          <w:p>
+            <w:pPr>
+              <w:spacing w:after="0" w:line="240" w:lineRule="auto"/>
+              <w:rPr>
+                <w:rFonts w:ascii="Calibri" w:eastAsia="Times New Roman" w:hAnsi="Calibri" w:cs="Calibri"/>
+                <w:b/>
+                <w:bCs/>
+                <w:color w:val="000000"/>
+              </w:rPr>
+            </w:pPr>
+            <w:r>
+              <w:rPr>
+                <w:rFonts w:ascii="Calibri" w:eastAsia="Times New Roman" w:hAnsi="Calibri" w:cs="Calibri"/>
+                <w:b/>
+                <w:bCs/>
+                <w:color w:val="000000"/>
+              </w:rPr>
+              <w:t>Resp</w:t>
+            </w:r>
+          </w:p>
+        </w:tc>
+        <w:tc>
+          <w:tcPr>
+            <w:tcW w:w="960" w:type="dxa"/>
+            <w:tcBorders>
+              <w:top w:val="nil"/>
+              <w:left w:val="nil"/>
+              <w:bottom w:val="single" w:sz="4" w:space="0" w:color="auto"/>
+              <w:right w:val="single" w:sz="4" w:space="0" w:color="auto"/>
+            </w:tcBorders>
+            <w:shd w:val="clear" w:color="auto" w:fill="auto"/>
+            <w:noWrap/>
+            <w:vAlign w:val="bottom"/>
+            <w:hideMark/>
+          </w:tcPr>
+          <w:p>
+            <w:pPr>
+              <w:spacing w:after="0" w:line="240" w:lineRule="auto"/>
+              <w:rPr>
+                <w:rFonts w:ascii="Calibri" w:eastAsia="Times New Roman" w:hAnsi="Calibri" w:cs="Calibri"/>
+                <w:b/>
+                <w:bCs/>
+                <w:color w:val="000000"/>
+              </w:rPr>
+            </w:pPr>
+            <w:r>
+              <w:rPr>
+                <w:rFonts w:ascii="Calibri" w:eastAsia="Times New Roman" w:hAnsi="Calibri" w:cs="Calibri"/>
+                <w:b/>
+                <w:bCs/>
+                <w:color w:val="000000"/>
+              </w:rPr>
+              <w:t>data 0</w:t>
+            </w:r>
+          </w:p>
+        </w:tc>
+        <w:tc>
+          <w:tcPr>
+            <w:tcW w:w="960" w:type="dxa"/>
+            <w:tcBorders>
+              <w:top w:val="nil"/>
+              <w:left w:val="nil"/>
+              <w:bottom w:val="single" w:sz="4" w:space="0" w:color="auto"/>
+              <w:right w:val="single" w:sz="4" w:space="0" w:color="auto"/>
+            </w:tcBorders>
+            <w:shd w:val="clear" w:color="auto" w:fill="auto"/>
+            <w:noWrap/>
+            <w:vAlign w:val="bottom"/>
+            <w:hideMark/>
+          </w:tcPr>
+          <w:p>
+            <w:pPr>
+              <w:spacing w:after="0" w:line="240" w:lineRule="auto"/>
+              <w:rPr>
+                <w:rFonts w:ascii="Calibri" w:eastAsia="Times New Roman" w:hAnsi="Calibri" w:cs="Calibri"/>
+                <w:b/>
+                <w:bCs/>
+                <w:color w:val="000000"/>
+              </w:rPr>
+            </w:pPr>
+            <w:r>
+              <w:rPr>
+                <w:rFonts w:ascii="Calibri" w:eastAsia="Times New Roman" w:hAnsi="Calibri" w:cs="Calibri"/>
+                <w:b/>
+                <w:bCs/>
+                <w:color w:val="000000"/>
+              </w:rPr>
+              <w:t>data 1</w:t>
+            </w:r>
+          </w:p>
+        </w:tc>
+        <w:tc>
+          <w:tcPr>
+            <w:tcW w:w="960" w:type="dxa"/>
+            <w:tcBorders>
+              <w:top w:val="nil"/>
+              <w:left w:val="nil"/>
+              <w:bottom w:val="single" w:sz="4" w:space="0" w:color="auto"/>
+              <w:right w:val="single" w:sz="4" w:space="0" w:color="auto"/>
+            </w:tcBorders>
+            <w:shd w:val="clear" w:color="auto" w:fill="auto"/>
+            <w:noWrap/>
+            <w:vAlign w:val="bottom"/>
+            <w:hideMark/>
+          </w:tcPr>
+          <w:p>
+            <w:pPr>
+              <w:spacing w:after="0" w:line="240" w:lineRule="auto"/>
+              <w:rPr>
+                <w:rFonts w:ascii="Calibri" w:eastAsia="Times New Roman" w:hAnsi="Calibri" w:cs="Calibri"/>
+                <w:b/>
+                <w:bCs/>
+                <w:color w:val="000000"/>
+              </w:rPr>
+            </w:pPr>
+            <w:r>
+              <w:rPr>
+                <w:rFonts w:ascii="Calibri" w:eastAsia="Times New Roman" w:hAnsi="Calibri" w:cs="Calibri"/>
+                <w:b/>
+                <w:bCs/>
+                <w:color w:val="000000"/>
+              </w:rPr>
+              <w:t>data 2</w:t>
+            </w:r>
+          </w:p>
+        </w:tc>
+        <w:tc>
+          <w:tcPr>
+            <w:tcW w:w="960" w:type="dxa"/>
+            <w:tcBorders>
+              <w:top w:val="nil"/>
+              <w:left w:val="nil"/>
+              <w:bottom w:val="single" w:sz="4" w:space="0" w:color="auto"/>
+              <w:right w:val="single" w:sz="4" w:space="0" w:color="auto"/>
+            </w:tcBorders>
+            <w:shd w:val="clear" w:color="auto" w:fill="auto"/>
+            <w:noWrap/>
+            <w:vAlign w:val="bottom"/>
+            <w:hideMark/>
+          </w:tcPr>
+          <w:p>
+            <w:pPr>
+              <w:spacing w:after="0" w:line="240" w:lineRule="auto"/>
+              <w:rPr>
+                <w:rFonts w:ascii="Calibri" w:eastAsia="Times New Roman" w:hAnsi="Calibri" w:cs="Calibri"/>
+                <w:b/>
+                <w:bCs/>
+                <w:color w:val="000000"/>
+              </w:rPr>
+            </w:pPr>
+            <w:r>
+              <w:rPr>
+                <w:rFonts w:ascii="Calibri" w:eastAsia="Times New Roman" w:hAnsi="Calibri" w:cs="Calibri"/>
+                <w:b/>
+                <w:bCs/>
+                <w:color w:val="000000"/>
+              </w:rPr>
+              <w:t>data 3</w:t>
+            </w:r>
+          </w:p>
+        </w:tc>
+        <w:tc>
+          <w:tcPr>
+            <w:tcW w:w="960" w:type="dxa"/>
+            <w:tcBorders>
+              <w:top w:val="nil"/>
+              <w:left w:val="nil"/>
+              <w:bottom w:val="single" w:sz="4" w:space="0" w:color="auto"/>
+              <w:right w:val="single" w:sz="4" w:space="0" w:color="auto"/>
+            </w:tcBorders>
+            <w:shd w:val="clear" w:color="auto" w:fill="auto"/>
+            <w:noWrap/>
+            <w:vAlign w:val="bottom"/>
+            <w:hideMark/>
+          </w:tcPr>
+          <w:p>
+            <w:pPr>
+              <w:spacing w:after="0" w:line="240" w:lineRule="auto"/>
+              <w:rPr>
+                <w:rFonts w:ascii="Calibri" w:eastAsia="Times New Roman" w:hAnsi="Calibri" w:cs="Calibri"/>
+                <w:b/>
+                <w:bCs/>
+                <w:color w:val="000000"/>
+              </w:rPr>
+            </w:pPr>
+            <w:r>
+              <w:rPr>
+                <w:rFonts w:ascii="Calibri" w:eastAsia="Times New Roman" w:hAnsi="Calibri" w:cs="Calibri"/>
+                <w:b/>
+                <w:bCs/>
+                <w:color w:val="000000"/>
+              </w:rPr>
+              <w:t>data 4</w:t>
+            </w:r>
+          </w:p>
+        </w:tc>
+        <w:tc>
+          <w:tcPr>
+            <w:tcW w:w="1460" w:type="dxa"/>
+            <w:tcBorders>
+              <w:top w:val="nil"/>
+              <w:left w:val="nil"/>
+              <w:bottom w:val="single" w:sz="4" w:space="0" w:color="auto"/>
+              <w:right w:val="single" w:sz="4" w:space="0" w:color="auto"/>
+            </w:tcBorders>
+            <w:shd w:val="clear" w:color="auto" w:fill="auto"/>
+            <w:noWrap/>
+            <w:vAlign w:val="bottom"/>
+            <w:hideMark/>
+          </w:tcPr>
+          <w:p>
+            <w:pPr>
+              <w:spacing w:after="0" w:line="240" w:lineRule="auto"/>
+              <w:rPr>
+                <w:rFonts w:ascii="Calibri" w:eastAsia="Times New Roman" w:hAnsi="Calibri" w:cs="Calibri"/>
+                <w:color w:val="000000"/>
+              </w:rPr>
+            </w:pPr>
+            <w:r>
+              <w:rPr>
+                <w:rFonts w:ascii="Calibri" w:eastAsia="Times New Roman" w:hAnsi="Calibri" w:cs="Calibri"/>
+                <w:color w:val="000000"/>
+              </w:rPr>
+              <w:t>....</w:t>
+            </w:r>
+          </w:p>
+        </w:tc>
+      </w:tr>
+      <w:tr>
+        <w:trPr>
+          <w:trHeight w:val="300"/>
+        </w:trPr>
+        <w:tc>
+          <w:tcPr>
+            <w:tcW w:w="960" w:type="dxa"/>
+            <w:tcBorders>
+              <w:top w:val="nil"/>
+              <w:left w:val="single" w:sz="4" w:space="0" w:color="auto"/>
+              <w:bottom w:val="single" w:sz="4" w:space="0" w:color="auto"/>
+              <w:right w:val="single" w:sz="4" w:space="0" w:color="auto"/>
+            </w:tcBorders>
+            <w:shd w:val="clear" w:color="auto" w:fill="auto"/>
+            <w:noWrap/>
+            <w:vAlign w:val="bottom"/>
+            <w:hideMark/>
+          </w:tcPr>
+          <w:p>
+            <w:pPr>
+              <w:spacing w:after="0" w:line="240" w:lineRule="auto"/>
+              <w:rPr>
+                <w:rFonts w:ascii="Calibri" w:eastAsia="Times New Roman" w:hAnsi="Calibri" w:cs="Calibri"/>
+                <w:color w:val="000000"/>
+              </w:rPr>
+            </w:pPr>
+            <w:r>
+              <w:rPr>
+                <w:rFonts w:ascii="Calibri" w:eastAsia="Times New Roman" w:hAnsi="Calibri" w:cs="Calibri"/>
+                <w:color w:val="000000"/>
+              </w:rPr>
+              <w:t>0x01</w:t>
+            </w:r>
+          </w:p>
+        </w:tc>
+        <w:tc>
+          <w:tcPr>
+            <w:tcW w:w="960" w:type="dxa"/>
+            <w:tcBorders>
+              <w:top w:val="nil"/>
+              <w:left w:val="nil"/>
+              <w:bottom w:val="single" w:sz="4" w:space="0" w:color="auto"/>
+              <w:right w:val="single" w:sz="4" w:space="0" w:color="auto"/>
+            </w:tcBorders>
+            <w:shd w:val="clear" w:color="auto" w:fill="auto"/>
+            <w:noWrap/>
+            <w:vAlign w:val="bottom"/>
+            <w:hideMark/>
+          </w:tcPr>
+          <w:p>
+            <w:pPr>
+              <w:spacing w:after="0" w:line="240" w:lineRule="auto"/>
+              <w:rPr>
+                <w:rFonts w:ascii="Calibri" w:eastAsia="Times New Roman" w:hAnsi="Calibri" w:cs="Calibri"/>
+                <w:color w:val="000000"/>
+              </w:rPr>
+            </w:pPr>
+            <w:r>
+              <w:rPr>
+                <w:rFonts w:ascii="Calibri" w:eastAsia="Times New Roman" w:hAnsi="Calibri" w:cs="Calibri"/>
+                <w:color w:val="000000"/>
+              </w:rPr>
+              <w:t>0x00</w:t>
+            </w:r>
+          </w:p>
+        </w:tc>
+        <w:tc>
+          <w:tcPr>
+            <w:tcW w:w="960" w:type="dxa"/>
+            <w:tcBorders>
+              <w:top w:val="nil"/>
+              <w:left w:val="nil"/>
+              <w:bottom w:val="single" w:sz="4" w:space="0" w:color="auto"/>
+              <w:right w:val="single" w:sz="4" w:space="0" w:color="auto"/>
+            </w:tcBorders>
+            <w:shd w:val="clear" w:color="auto" w:fill="auto"/>
+            <w:noWrap/>
+            <w:vAlign w:val="bottom"/>
+            <w:hideMark/>
+          </w:tcPr>
+          <w:p>
+            <w:pPr>
+              <w:spacing w:after="0" w:line="240" w:lineRule="auto"/>
+              <w:rPr>
+                <w:rFonts w:ascii="Calibri" w:eastAsia="Times New Roman" w:hAnsi="Calibri" w:cs="Calibri"/>
+                <w:color w:val="000000"/>
+              </w:rPr>
+            </w:pPr>
+            <w:r>
+              <w:rPr>
+                <w:rFonts w:ascii="Calibri" w:eastAsia="Times New Roman" w:hAnsi="Calibri" w:cs="Calibri"/>
+                <w:color w:val="000000"/>
+              </w:rPr>
+              <w:t>0x00</w:t>
+            </w:r>
+          </w:p>
+        </w:tc>
+        <w:tc>
+          <w:tcPr>
+            <w:tcW w:w="960" w:type="dxa"/>
+            <w:tcBorders>
+              <w:top w:val="nil"/>
+              <w:left w:val="nil"/>
+              <w:bottom w:val="single" w:sz="4" w:space="0" w:color="auto"/>
+              <w:right w:val="single" w:sz="4" w:space="0" w:color="auto"/>
+            </w:tcBorders>
+            <w:shd w:val="clear" w:color="auto" w:fill="auto"/>
+            <w:noWrap/>
+            <w:vAlign w:val="bottom"/>
+            <w:hideMark/>
+          </w:tcPr>
+          <w:p>
+            <w:pPr>
+              <w:spacing w:after="0" w:line="240" w:lineRule="auto"/>
+              <w:rPr>
+                <w:rFonts w:ascii="Calibri" w:eastAsia="Times New Roman" w:hAnsi="Calibri" w:cs="Calibri"/>
+                <w:color w:val="000000"/>
+              </w:rPr>
+            </w:pPr>
+            <w:r>
+              <w:rPr>
+                <w:rFonts w:ascii="Calibri" w:eastAsia="Times New Roman" w:hAnsi="Calibri" w:cs="Calibri"/>
+                <w:color w:val="000000"/>
+              </w:rPr>
+              <w:t>Step</w:t>
+            </w:r>
+          </w:p>
+        </w:tc>
+        <w:tc>
+          <w:tcPr>
+            <w:tcW w:w="1920" w:type="dxa"/>
+            <w:gridSpan w:val="2"/>
+            <w:tcBorders>
+              <w:top w:val="single" w:sz="4" w:space="0" w:color="auto"/>
+              <w:left w:val="nil"/>
+              <w:bottom w:val="single" w:sz="4" w:space="0" w:color="auto"/>
+              <w:right w:val="single" w:sz="4" w:space="0" w:color="auto"/>
+            </w:tcBorders>
+            <w:shd w:val="clear" w:color="auto" w:fill="auto"/>
+            <w:noWrap/>
+            <w:vAlign w:val="bottom"/>
+            <w:hideMark/>
+          </w:tcPr>
+          <w:p>
+            <w:pPr>
+              <w:spacing w:after="0" w:line="240" w:lineRule="auto"/>
+              <w:jc w:val="center"/>
+              <w:rPr>
+                <w:rFonts w:ascii="Calibri" w:eastAsia="Times New Roman" w:hAnsi="Calibri" w:cs="Calibri"/>
+                <w:color w:val="000000"/>
+              </w:rPr>
+            </w:pPr>
+            <w:r>
+              <w:rPr>
+                <w:rFonts w:ascii="Calibri" w:eastAsia="Times New Roman" w:hAnsi="Calibri" w:cs="Calibri"/>
+                <w:color w:val="000000"/>
+              </w:rPr>
+              <w:t>Interval</w:t>
+            </w:r>
+          </w:p>
+        </w:tc>
+        <w:tc>
+          <w:tcPr>
+            <w:tcW w:w="1920" w:type="dxa"/>
+            <w:gridSpan w:val="2"/>
+            <w:tcBorders>
+              <w:top w:val="single" w:sz="4" w:space="0" w:color="auto"/>
+              <w:left w:val="nil"/>
+              <w:bottom w:val="single" w:sz="4" w:space="0" w:color="auto"/>
+              <w:right w:val="single" w:sz="4" w:space="0" w:color="auto"/>
+            </w:tcBorders>
+            <w:shd w:val="clear" w:color="auto" w:fill="auto"/>
+            <w:noWrap/>
+            <w:vAlign w:val="bottom"/>
+            <w:hideMark/>
+          </w:tcPr>
+          <w:p>
+            <w:pPr>
+              <w:spacing w:after="0" w:line="240" w:lineRule="auto"/>
+              <w:jc w:val="center"/>
+              <w:rPr>
+                <w:rFonts w:ascii="Calibri" w:eastAsia="Times New Roman" w:hAnsi="Calibri" w:cs="Calibri"/>
+                <w:color w:val="000000"/>
+              </w:rPr>
+            </w:pPr>
+            <w:r>
+              <w:rPr>
+                <w:rFonts w:ascii="Calibri" w:eastAsia="Times New Roman" w:hAnsi="Calibri" w:cs="Calibri"/>
+                <w:color w:val="000000"/>
+              </w:rPr>
+              <w:t>Speed (RPM)</w:t>
+            </w:r>
+          </w:p>
+        </w:tc>
+        <w:tc>
+          <w:tcPr>
+            <w:tcW w:w="1460" w:type="dxa"/>
+            <w:tcBorders>
+              <w:top w:val="nil"/>
+              <w:left w:val="nil"/>
+              <w:bottom w:val="single" w:sz="4" w:space="0" w:color="auto"/>
+              <w:right w:val="single" w:sz="4" w:space="0" w:color="auto"/>
+            </w:tcBorders>
+            <w:shd w:val="clear" w:color="auto" w:fill="auto"/>
+            <w:noWrap/>
+            <w:vAlign w:val="bottom"/>
+            <w:hideMark/>
+          </w:tcPr>
+          <w:p>
+            <w:pPr>
+              <w:spacing w:after="0" w:line="240" w:lineRule="auto"/>
+              <w:rPr>
+                <w:rFonts w:ascii="Calibri" w:eastAsia="Times New Roman" w:hAnsi="Calibri" w:cs="Calibri"/>
+                <w:color w:val="000000"/>
+              </w:rPr>
+            </w:pPr>
+            <w:r>
+              <w:rPr>
+                <w:rFonts w:ascii="Calibri" w:eastAsia="Times New Roman" w:hAnsi="Calibri" w:cs="Calibri"/>
+                <w:color w:val="000000"/>
+              </w:rPr>
+              <w:t>....</w:t>
+            </w:r>
+          </w:p>
+        </w:tc>
+      </w:tr>
+    </w:tbl>
+    <w:p>
+      <w:pPr>
+        <w:rPr>
+          <w:b/>
+          <w:lang w:val="et-EE"/>
+        </w:rPr>
+      </w:pPr>
+    </w:p>
+    <w:p>
+      <w:pPr>
+        <w:rPr>
+          <w:lang w:val="et-EE"/>
+        </w:rPr>
+      </w:pPr>
+    </w:p>
+    <w:p>
+      <w:pPr>
+        <w:rPr>
+          <w:lang w:val="et-EE"/>
+        </w:rPr>
+      </w:pPr>
+    </w:p>
+    <w:p>
+      <w:pPr>
+        <w:pStyle w:val="Heading3"/>
+        <w:rPr>
+          <w:lang w:val="et-EE"/>
+        </w:rPr>
+      </w:pPr>
+      <w:r>
+        <w:rPr>
+          <w:lang w:val="et-EE"/>
+        </w:rPr>
+        <w:br w:type="page"/>
+      </w:r>
+      <w:r>
+        <w:rPr>
+          <w:lang w:val="et-EE"/>
+        </w:rPr>
+        <w:lastRenderedPageBreak/>
+        <w:t>Set Motor speed command</w:t>
+      </w:r>
+    </w:p>
+    <w:p>
+      <w:pPr>
+        <w:rPr>
+          <w:lang w:val="et-EE"/>
+        </w:rPr>
+      </w:pPr>
+      <w:r>
+        <w:rPr>
+          <w:lang w:val="et-EE"/>
+        </w:rPr>
+        <w:br/>
+      </w:r>
       <w:r>
         <w:rPr>
           <w:lang w:val="et-EE"/>
@@ -4271,8 +5321,6 @@
               </w:rPr>
               <w:t>0</w:t>
             </w:r>
-            <w:bookmarkStart w:id="6" w:name="_GoBack"/>
-            <w:bookmarkEnd w:id="6"/>
           </w:p>
         </w:tc>
       </w:tr>
@@ -5003,7 +6051,6 @@
         <w:rPr>
           <w:lang w:val="et-EE"/>
         </w:rPr>
-        <w:lastRenderedPageBreak/>
         <w:t xml:space="preserve">The response to the command shall report the result of the operation and the </w:t>
       </w:r>
       <w:r>
@@ -6650,7 +7697,7 @@
           <v:shape id="_x0000_i1028" type="#_x0000_t75" style="width:185.25pt;height:235.5pt" o:ole="">
             <v:imagedata r:id="rId14" o:title=""/>
           </v:shape>
-          <o:OLEObject Type="Embed" ProgID="Visio.Drawing.15" ShapeID="_x0000_i1028" DrawAspect="Content" ObjectID="_1603001108" r:id="rId15"/>
+          <o:OLEObject Type="Embed" ProgID="Visio.Drawing.15" ShapeID="_x0000_i1028" DrawAspect="Content" ObjectID="_1603032657" r:id="rId15"/>
         </w:object>
       </w:r>
     </w:p>
@@ -8836,7 +9883,7 @@
 </file>
 
 <file path=customXml/itemProps1.xml><?xml version="1.0" encoding="utf-8"?>
-<ds:datastoreItem xmlns:ds="http://schemas.openxmlformats.org/officeDocument/2006/customXml" ds:itemID="{F68B3F55-FD1A-4129-8476-2794929EDF6B}">
+<ds:datastoreItem xmlns:ds="http://schemas.openxmlformats.org/officeDocument/2006/customXml" ds:itemID="{9EFB2F03-9D41-4CA6-B418-59566A0EB5E7}">
   <ds:schemaRefs>
     <ds:schemaRef ds:uri="http://schemas.openxmlformats.org/officeDocument/2006/bibliography"/>
   </ds:schemaRefs>

</xml_diff>

<commit_message>
Some more fixes to comm protocol...
</commit_message>
<xml_diff>
--- a/DOC/Communication Protocol_1.0.3.docx
+++ b/DOC/Communication Protocol_1.0.3.docx
@@ -1274,7 +1274,7 @@
           <v:shape id="_x0000_i1025" type="#_x0000_t75" style="width:377.25pt;height:117pt" o:ole="">
             <v:imagedata r:id="rId6" o:title=""/>
           </v:shape>
-          <o:OLEObject Type="Embed" ProgID="Visio.Drawing.15" ShapeID="_x0000_i1025" DrawAspect="Content" ObjectID="_1603032654" r:id="rId7"/>
+          <o:OLEObject Type="Embed" ProgID="Visio.Drawing.15" ShapeID="_x0000_i1025" DrawAspect="Content" ObjectID="_1603034609" r:id="rId7"/>
         </w:object>
       </w:r>
     </w:p>
@@ -1642,7 +1642,7 @@
           <v:shape id="_x0000_i1026" type="#_x0000_t75" style="width:261.75pt;height:225pt" o:ole="">
             <v:imagedata r:id="rId9" o:title=""/>
           </v:shape>
-          <o:OLEObject Type="Embed" ProgID="Visio.Drawing.15" ShapeID="_x0000_i1026" DrawAspect="Content" ObjectID="_1603032655" r:id="rId10"/>
+          <o:OLEObject Type="Embed" ProgID="Visio.Drawing.15" ShapeID="_x0000_i1026" DrawAspect="Content" ObjectID="_1603034610" r:id="rId10"/>
         </w:object>
       </w:r>
     </w:p>
@@ -1672,7 +1672,7 @@
           <v:shape id="_x0000_i1027" type="#_x0000_t75" style="width:489.75pt;height:103.5pt" o:ole="">
             <v:imagedata r:id="rId11" o:title=""/>
           </v:shape>
-          <o:OLEObject Type="Embed" ProgID="Visio.Drawing.15" ShapeID="_x0000_i1027" DrawAspect="Content" ObjectID="_1603032656" r:id="rId12"/>
+          <o:OLEObject Type="Embed" ProgID="Visio.Drawing.15" ShapeID="_x0000_i1027" DrawAspect="Content" ObjectID="_1603034611" r:id="rId12"/>
         </w:object>
       </w:r>
     </w:p>
@@ -3493,8 +3493,6 @@
         </w:rPr>
         <w:t>This command is sent periodically. It is the default command. The response contains information about each stepper motor, their speed etc... This command is also preliminary and can be expanded in the future.</w:t>
       </w:r>
-      <w:bookmarkStart w:id="6" w:name="_GoBack"/>
-      <w:bookmarkEnd w:id="6"/>
     </w:p>
     <w:p>
       <w:pPr>
@@ -4491,13 +4489,8 @@
           <w:lang w:val="et-EE"/>
         </w:rPr>
       </w:pPr>
-    </w:p>
-    <w:p>
-      <w:pPr>
-        <w:rPr>
-          <w:lang w:val="et-EE"/>
-        </w:rPr>
-      </w:pPr>
+      <w:bookmarkStart w:id="6" w:name="_GoBack"/>
+      <w:bookmarkEnd w:id="6"/>
     </w:p>
     <w:p>
       <w:pPr>
@@ -7697,7 +7690,7 @@
           <v:shape id="_x0000_i1028" type="#_x0000_t75" style="width:185.25pt;height:235.5pt" o:ole="">
             <v:imagedata r:id="rId14" o:title=""/>
           </v:shape>
-          <o:OLEObject Type="Embed" ProgID="Visio.Drawing.15" ShapeID="_x0000_i1028" DrawAspect="Content" ObjectID="_1603032657" r:id="rId15"/>
+          <o:OLEObject Type="Embed" ProgID="Visio.Drawing.15" ShapeID="_x0000_i1028" DrawAspect="Content" ObjectID="_1603034612" r:id="rId15"/>
         </w:object>
       </w:r>
     </w:p>
@@ -9883,7 +9876,7 @@
 </file>
 
 <file path=customXml/itemProps1.xml><?xml version="1.0" encoding="utf-8"?>
-<ds:datastoreItem xmlns:ds="http://schemas.openxmlformats.org/officeDocument/2006/customXml" ds:itemID="{9EFB2F03-9D41-4CA6-B418-59566A0EB5E7}">
+<ds:datastoreItem xmlns:ds="http://schemas.openxmlformats.org/officeDocument/2006/customXml" ds:itemID="{98F973E4-F089-45F3-9E33-EE77BAFFB96B}">
   <ds:schemaRefs>
     <ds:schemaRef ds:uri="http://schemas.openxmlformats.org/officeDocument/2006/bibliography"/>
   </ds:schemaRefs>

</xml_diff>

<commit_message>
First implementation of stepper motor ramping. Still very much work in progress, but concept works.
</commit_message>
<xml_diff>
--- a/DOC/Communication Protocol_1.0.3.docx
+++ b/DOC/Communication Protocol_1.0.3.docx
@@ -9,6 +9,8 @@
           <w:lang w:val="et-EE"/>
         </w:rPr>
       </w:pPr>
+      <w:bookmarkStart w:id="0" w:name="_GoBack"/>
+      <w:bookmarkEnd w:id="0"/>
       <w:r>
         <w:rPr>
           <w:lang w:val="et-EE"/>
@@ -155,7 +157,6 @@
             <w:rPr>
               <w:rFonts w:eastAsiaTheme="minorEastAsia"/>
               <w:noProof/>
-              <w:lang w:val="et-EE" w:eastAsia="et-EE"/>
             </w:rPr>
           </w:pPr>
           <w:r>
@@ -182,7 +183,7 @@
             </w:rPr>
             <w:fldChar w:fldCharType="separate"/>
           </w:r>
-          <w:hyperlink w:anchor="_Toc529258390" w:history="1">
+          <w:hyperlink w:anchor="_Toc529292789" w:history="1">
             <w:r>
               <w:rPr>
                 <w:rStyle w:val="Hyperlink"/>
@@ -194,7 +195,6 @@
               <w:rPr>
                 <w:rFonts w:eastAsiaTheme="minorEastAsia"/>
                 <w:noProof/>
-                <w:lang w:val="et-EE" w:eastAsia="et-EE"/>
               </w:rPr>
               <w:tab/>
             </w:r>
@@ -224,7 +224,7 @@
                 <w:noProof/>
                 <w:webHidden/>
               </w:rPr>
-              <w:instrText xml:space="preserve"> PAGEREF _Toc529258390 \h </w:instrText>
+              <w:instrText xml:space="preserve"> PAGEREF _Toc529292789 \h </w:instrText>
             </w:r>
             <w:r>
               <w:rPr>
@@ -265,10 +265,9 @@
             <w:rPr>
               <w:rFonts w:eastAsiaTheme="minorEastAsia"/>
               <w:noProof/>
-              <w:lang w:val="et-EE" w:eastAsia="et-EE"/>
             </w:rPr>
           </w:pPr>
-          <w:hyperlink w:anchor="_Toc529258391" w:history="1">
+          <w:hyperlink w:anchor="_Toc529292790" w:history="1">
             <w:r>
               <w:rPr>
                 <w:rStyle w:val="Hyperlink"/>
@@ -280,7 +279,6 @@
               <w:rPr>
                 <w:rFonts w:eastAsiaTheme="minorEastAsia"/>
                 <w:noProof/>
-                <w:lang w:val="et-EE" w:eastAsia="et-EE"/>
               </w:rPr>
               <w:tab/>
             </w:r>
@@ -310,7 +308,7 @@
                 <w:noProof/>
                 <w:webHidden/>
               </w:rPr>
-              <w:instrText xml:space="preserve"> PAGEREF _Toc529258391 \h </w:instrText>
+              <w:instrText xml:space="preserve"> PAGEREF _Toc529292790 \h </w:instrText>
             </w:r>
             <w:r>
               <w:rPr>
@@ -351,10 +349,9 @@
             <w:rPr>
               <w:rFonts w:eastAsiaTheme="minorEastAsia"/>
               <w:noProof/>
-              <w:lang w:val="et-EE" w:eastAsia="et-EE"/>
             </w:rPr>
           </w:pPr>
-          <w:hyperlink w:anchor="_Toc529258392" w:history="1">
+          <w:hyperlink w:anchor="_Toc529292791" w:history="1">
             <w:r>
               <w:rPr>
                 <w:rStyle w:val="Hyperlink"/>
@@ -366,7 +363,6 @@
               <w:rPr>
                 <w:rFonts w:eastAsiaTheme="minorEastAsia"/>
                 <w:noProof/>
-                <w:lang w:val="et-EE" w:eastAsia="et-EE"/>
               </w:rPr>
               <w:tab/>
             </w:r>
@@ -396,7 +392,7 @@
                 <w:noProof/>
                 <w:webHidden/>
               </w:rPr>
-              <w:instrText xml:space="preserve"> PAGEREF _Toc529258392 \h </w:instrText>
+              <w:instrText xml:space="preserve"> PAGEREF _Toc529292791 \h </w:instrText>
             </w:r>
             <w:r>
               <w:rPr>
@@ -437,10 +433,9 @@
             <w:rPr>
               <w:rFonts w:eastAsiaTheme="minorEastAsia"/>
               <w:noProof/>
-              <w:lang w:val="et-EE" w:eastAsia="et-EE"/>
             </w:rPr>
           </w:pPr>
-          <w:hyperlink w:anchor="_Toc529258393" w:history="1">
+          <w:hyperlink w:anchor="_Toc529292792" w:history="1">
             <w:r>
               <w:rPr>
                 <w:rStyle w:val="Hyperlink"/>
@@ -452,7 +447,6 @@
               <w:rPr>
                 <w:rFonts w:eastAsiaTheme="minorEastAsia"/>
                 <w:noProof/>
-                <w:lang w:val="et-EE" w:eastAsia="et-EE"/>
               </w:rPr>
               <w:tab/>
             </w:r>
@@ -482,7 +476,7 @@
                 <w:noProof/>
                 <w:webHidden/>
               </w:rPr>
-              <w:instrText xml:space="preserve"> PAGEREF _Toc529258393 \h </w:instrText>
+              <w:instrText xml:space="preserve"> PAGEREF _Toc529292792 \h </w:instrText>
             </w:r>
             <w:r>
               <w:rPr>
@@ -523,10 +517,9 @@
             <w:rPr>
               <w:rFonts w:eastAsiaTheme="minorEastAsia"/>
               <w:noProof/>
-              <w:lang w:val="et-EE" w:eastAsia="et-EE"/>
             </w:rPr>
           </w:pPr>
-          <w:hyperlink w:anchor="_Toc529258394" w:history="1">
+          <w:hyperlink w:anchor="_Toc529292793" w:history="1">
             <w:r>
               <w:rPr>
                 <w:rStyle w:val="Hyperlink"/>
@@ -538,7 +531,6 @@
               <w:rPr>
                 <w:rFonts w:eastAsiaTheme="minorEastAsia"/>
                 <w:noProof/>
-                <w:lang w:val="et-EE" w:eastAsia="et-EE"/>
               </w:rPr>
               <w:tab/>
             </w:r>
@@ -568,7 +560,7 @@
                 <w:noProof/>
                 <w:webHidden/>
               </w:rPr>
-              <w:instrText xml:space="preserve"> PAGEREF _Toc529258394 \h </w:instrText>
+              <w:instrText xml:space="preserve"> PAGEREF _Toc529292793 \h </w:instrText>
             </w:r>
             <w:r>
               <w:rPr>
@@ -609,10 +601,9 @@
             <w:rPr>
               <w:rFonts w:eastAsiaTheme="minorEastAsia"/>
               <w:noProof/>
-              <w:lang w:val="et-EE" w:eastAsia="et-EE"/>
             </w:rPr>
           </w:pPr>
-          <w:hyperlink w:anchor="_Toc529258395" w:history="1">
+          <w:hyperlink w:anchor="_Toc529292794" w:history="1">
             <w:r>
               <w:rPr>
                 <w:rStyle w:val="Hyperlink"/>
@@ -625,7 +616,6 @@
               <w:rPr>
                 <w:rFonts w:eastAsiaTheme="minorEastAsia"/>
                 <w:noProof/>
-                <w:lang w:val="et-EE" w:eastAsia="et-EE"/>
               </w:rPr>
               <w:tab/>
             </w:r>
@@ -656,7 +646,7 @@
                 <w:noProof/>
                 <w:webHidden/>
               </w:rPr>
-              <w:instrText xml:space="preserve"> PAGEREF _Toc529258395 \h </w:instrText>
+              <w:instrText xml:space="preserve"> PAGEREF _Toc529292794 \h </w:instrText>
             </w:r>
             <w:r>
               <w:rPr>
@@ -697,10 +687,9 @@
             <w:rPr>
               <w:rFonts w:eastAsiaTheme="minorEastAsia"/>
               <w:noProof/>
-              <w:lang w:val="et-EE" w:eastAsia="et-EE"/>
             </w:rPr>
           </w:pPr>
-          <w:hyperlink w:anchor="_Toc529258396" w:history="1">
+          <w:hyperlink w:anchor="_Toc529292795" w:history="1">
             <w:r>
               <w:rPr>
                 <w:rStyle w:val="Hyperlink"/>
@@ -713,7 +702,6 @@
               <w:rPr>
                 <w:rFonts w:eastAsiaTheme="minorEastAsia"/>
                 <w:noProof/>
-                <w:lang w:val="et-EE" w:eastAsia="et-EE"/>
               </w:rPr>
               <w:tab/>
             </w:r>
@@ -723,6 +711,178 @@
                 <w:noProof/>
                 <w:lang w:val="et-EE"/>
               </w:rPr>
+              <w:t>Report Status command</w:t>
+            </w:r>
+            <w:r>
+              <w:rPr>
+                <w:noProof/>
+                <w:webHidden/>
+              </w:rPr>
+              <w:tab/>
+            </w:r>
+            <w:r>
+              <w:rPr>
+                <w:noProof/>
+                <w:webHidden/>
+              </w:rPr>
+              <w:fldChar w:fldCharType="begin"/>
+            </w:r>
+            <w:r>
+              <w:rPr>
+                <w:noProof/>
+                <w:webHidden/>
+              </w:rPr>
+              <w:instrText xml:space="preserve"> PAGEREF _Toc529292795 \h </w:instrText>
+            </w:r>
+            <w:r>
+              <w:rPr>
+                <w:noProof/>
+                <w:webHidden/>
+              </w:rPr>
+            </w:r>
+            <w:r>
+              <w:rPr>
+                <w:noProof/>
+                <w:webHidden/>
+              </w:rPr>
+              <w:fldChar w:fldCharType="separate"/>
+            </w:r>
+            <w:r>
+              <w:rPr>
+                <w:noProof/>
+                <w:webHidden/>
+              </w:rPr>
+              <w:t>4</w:t>
+            </w:r>
+            <w:r>
+              <w:rPr>
+                <w:noProof/>
+                <w:webHidden/>
+              </w:rPr>
+              <w:fldChar w:fldCharType="end"/>
+            </w:r>
+          </w:hyperlink>
+        </w:p>
+        <w:p>
+          <w:pPr>
+            <w:pStyle w:val="TOC3"/>
+            <w:tabs>
+              <w:tab w:val="left" w:pos="1320"/>
+              <w:tab w:val="right" w:leader="dot" w:pos="9016"/>
+            </w:tabs>
+            <w:rPr>
+              <w:rFonts w:eastAsiaTheme="minorEastAsia"/>
+              <w:noProof/>
+            </w:rPr>
+          </w:pPr>
+          <w:hyperlink w:anchor="_Toc529292796" w:history="1">
+            <w:r>
+              <w:rPr>
+                <w:rStyle w:val="Hyperlink"/>
+                <w:noProof/>
+                <w:lang w:val="et-EE"/>
+              </w:rPr>
+              <w:t>2.4.2</w:t>
+            </w:r>
+            <w:r>
+              <w:rPr>
+                <w:rFonts w:eastAsiaTheme="minorEastAsia"/>
+                <w:noProof/>
+              </w:rPr>
+              <w:tab/>
+            </w:r>
+            <w:r>
+              <w:rPr>
+                <w:rStyle w:val="Hyperlink"/>
+                <w:noProof/>
+                <w:lang w:val="et-EE"/>
+              </w:rPr>
+              <w:t>Set Motor speed command</w:t>
+            </w:r>
+            <w:r>
+              <w:rPr>
+                <w:noProof/>
+                <w:webHidden/>
+              </w:rPr>
+              <w:tab/>
+            </w:r>
+            <w:r>
+              <w:rPr>
+                <w:noProof/>
+                <w:webHidden/>
+              </w:rPr>
+              <w:fldChar w:fldCharType="begin"/>
+            </w:r>
+            <w:r>
+              <w:rPr>
+                <w:noProof/>
+                <w:webHidden/>
+              </w:rPr>
+              <w:instrText xml:space="preserve"> PAGEREF _Toc529292796 \h </w:instrText>
+            </w:r>
+            <w:r>
+              <w:rPr>
+                <w:noProof/>
+                <w:webHidden/>
+              </w:rPr>
+            </w:r>
+            <w:r>
+              <w:rPr>
+                <w:noProof/>
+                <w:webHidden/>
+              </w:rPr>
+              <w:fldChar w:fldCharType="separate"/>
+            </w:r>
+            <w:r>
+              <w:rPr>
+                <w:noProof/>
+                <w:webHidden/>
+              </w:rPr>
+              <w:t>5</w:t>
+            </w:r>
+            <w:r>
+              <w:rPr>
+                <w:noProof/>
+                <w:webHidden/>
+              </w:rPr>
+              <w:fldChar w:fldCharType="end"/>
+            </w:r>
+          </w:hyperlink>
+        </w:p>
+        <w:p>
+          <w:pPr>
+            <w:pStyle w:val="TOC3"/>
+            <w:tabs>
+              <w:tab w:val="left" w:pos="1320"/>
+              <w:tab w:val="right" w:leader="dot" w:pos="9016"/>
+            </w:tabs>
+            <w:rPr>
+              <w:rFonts w:eastAsiaTheme="minorEastAsia"/>
+              <w:noProof/>
+            </w:rPr>
+          </w:pPr>
+          <w:hyperlink w:anchor="_Toc529292797" w:history="1">
+            <w:r>
+              <w:rPr>
+                <w:rStyle w:val="Hyperlink"/>
+                <w:noProof/>
+                <w:lang w:val="et-EE"/>
+              </w:rPr>
+              <w:t>2.4.3</w:t>
+            </w:r>
+            <w:r>
+              <w:rPr>
+                <w:rFonts w:eastAsiaTheme="minorEastAsia"/>
+                <w:noProof/>
+              </w:rPr>
+              <w:tab/>
+            </w:r>
+            <w:r>
+              <w:rPr>
+                <w:rStyle w:val="Hyperlink"/>
+                <w:noProof/>
+                <w:lang w:val="et-EE"/>
+              </w:rPr>
               <w:t>Response Codes</w:t>
             </w:r>
             <w:r>
@@ -744,7 +904,7 @@
                 <w:noProof/>
                 <w:webHidden/>
               </w:rPr>
-              <w:instrText xml:space="preserve"> PAGEREF _Toc529258396 \h </w:instrText>
+              <w:instrText xml:space="preserve"> PAGEREF _Toc529292797 \h </w:instrText>
             </w:r>
             <w:r>
               <w:rPr>
@@ -785,10 +945,9 @@
             <w:rPr>
               <w:rFonts w:eastAsiaTheme="minorEastAsia"/>
               <w:noProof/>
-              <w:lang w:val="et-EE" w:eastAsia="et-EE"/>
             </w:rPr>
           </w:pPr>
-          <w:hyperlink w:anchor="_Toc529258397" w:history="1">
+          <w:hyperlink w:anchor="_Toc529292798" w:history="1">
             <w:r>
               <w:rPr>
                 <w:rStyle w:val="Hyperlink"/>
@@ -801,7 +960,6 @@
               <w:rPr>
                 <w:rFonts w:eastAsiaTheme="minorEastAsia"/>
                 <w:noProof/>
-                <w:lang w:val="et-EE" w:eastAsia="et-EE"/>
               </w:rPr>
               <w:tab/>
             </w:r>
@@ -832,7 +990,7 @@
                 <w:noProof/>
                 <w:webHidden/>
               </w:rPr>
-              <w:instrText xml:space="preserve"> PAGEREF _Toc529258397 \h </w:instrText>
+              <w:instrText xml:space="preserve"> PAGEREF _Toc529292798 \h </w:instrText>
             </w:r>
             <w:r>
               <w:rPr>
@@ -873,10 +1031,9 @@
             <w:rPr>
               <w:rFonts w:eastAsiaTheme="minorEastAsia"/>
               <w:noProof/>
-              <w:lang w:val="et-EE" w:eastAsia="et-EE"/>
             </w:rPr>
           </w:pPr>
-          <w:hyperlink w:anchor="_Toc529258398" w:history="1">
+          <w:hyperlink w:anchor="_Toc529292799" w:history="1">
             <w:r>
               <w:rPr>
                 <w:rStyle w:val="Hyperlink"/>
@@ -888,7 +1045,6 @@
               <w:rPr>
                 <w:rFonts w:eastAsiaTheme="minorEastAsia"/>
                 <w:noProof/>
-                <w:lang w:val="et-EE" w:eastAsia="et-EE"/>
               </w:rPr>
               <w:tab/>
             </w:r>
@@ -918,7 +1074,7 @@
                 <w:noProof/>
                 <w:webHidden/>
               </w:rPr>
-              <w:instrText xml:space="preserve"> PAGEREF _Toc529258398 \h </w:instrText>
+              <w:instrText xml:space="preserve"> PAGEREF _Toc529292799 \h </w:instrText>
             </w:r>
             <w:r>
               <w:rPr>
@@ -959,10 +1115,9 @@
             <w:rPr>
               <w:rFonts w:eastAsiaTheme="minorEastAsia"/>
               <w:noProof/>
-              <w:lang w:val="et-EE" w:eastAsia="et-EE"/>
             </w:rPr>
           </w:pPr>
-          <w:hyperlink w:anchor="_Toc529258399" w:history="1">
+          <w:hyperlink w:anchor="_Toc529292800" w:history="1">
             <w:r>
               <w:rPr>
                 <w:rStyle w:val="Hyperlink"/>
@@ -974,7 +1129,6 @@
               <w:rPr>
                 <w:rFonts w:eastAsiaTheme="minorEastAsia"/>
                 <w:noProof/>
-                <w:lang w:val="et-EE" w:eastAsia="et-EE"/>
               </w:rPr>
               <w:tab/>
             </w:r>
@@ -1004,7 +1158,7 @@
                 <w:noProof/>
                 <w:webHidden/>
               </w:rPr>
-              <w:instrText xml:space="preserve"> PAGEREF _Toc529258399 \h </w:instrText>
+              <w:instrText xml:space="preserve"> PAGEREF _Toc529292800 \h </w:instrText>
             </w:r>
             <w:r>
               <w:rPr>
@@ -1045,10 +1199,9 @@
             <w:rPr>
               <w:rFonts w:eastAsiaTheme="minorEastAsia"/>
               <w:noProof/>
-              <w:lang w:val="et-EE" w:eastAsia="et-EE"/>
             </w:rPr>
           </w:pPr>
-          <w:hyperlink w:anchor="_Toc529258400" w:history="1">
+          <w:hyperlink w:anchor="_Toc529292801" w:history="1">
             <w:r>
               <w:rPr>
                 <w:rStyle w:val="Hyperlink"/>
@@ -1060,7 +1213,6 @@
               <w:rPr>
                 <w:rFonts w:eastAsiaTheme="minorEastAsia"/>
                 <w:noProof/>
-                <w:lang w:val="et-EE" w:eastAsia="et-EE"/>
               </w:rPr>
               <w:tab/>
             </w:r>
@@ -1090,7 +1242,7 @@
                 <w:noProof/>
                 <w:webHidden/>
               </w:rPr>
-              <w:instrText xml:space="preserve"> PAGEREF _Toc529258400 \h </w:instrText>
+              <w:instrText xml:space="preserve"> PAGEREF _Toc529292801 \h </w:instrText>
             </w:r>
             <w:r>
               <w:rPr>
@@ -1144,11 +1296,11 @@
       <w:pPr>
         <w:pStyle w:val="Heading1"/>
       </w:pPr>
-      <w:bookmarkStart w:id="0" w:name="_Toc529258390"/>
+      <w:bookmarkStart w:id="1" w:name="_Toc529292789"/>
       <w:r>
         <w:t>Introduction</w:t>
       </w:r>
-      <w:bookmarkEnd w:id="0"/>
+      <w:bookmarkEnd w:id="1"/>
     </w:p>
     <w:p>
       <w:pPr>
@@ -1217,12 +1369,12 @@
       <w:pPr>
         <w:pStyle w:val="Heading1"/>
       </w:pPr>
-      <w:bookmarkStart w:id="1" w:name="_Toc529258391"/>
+      <w:bookmarkStart w:id="2" w:name="_Toc529292790"/>
       <w:r>
         <w:lastRenderedPageBreak/>
         <w:t>Communication Protocol overview</w:t>
       </w:r>
-      <w:bookmarkEnd w:id="1"/>
+      <w:bookmarkEnd w:id="2"/>
     </w:p>
     <w:p>
       <w:pPr>
@@ -1274,7 +1426,7 @@
           <v:shape id="_x0000_i1025" type="#_x0000_t75" style="width:377.25pt;height:117pt" o:ole="">
             <v:imagedata r:id="rId6" o:title=""/>
           </v:shape>
-          <o:OLEObject Type="Embed" ProgID="Visio.Drawing.15" ShapeID="_x0000_i1025" DrawAspect="Content" ObjectID="_1603034609" r:id="rId7"/>
+          <o:OLEObject Type="Embed" ProgID="Visio.Drawing.15" ShapeID="_x0000_i1025" DrawAspect="Content" ObjectID="_1603124071" r:id="rId7"/>
         </w:object>
       </w:r>
     </w:p>
@@ -1282,11 +1434,11 @@
       <w:pPr>
         <w:pStyle w:val="Heading2"/>
       </w:pPr>
-      <w:bookmarkStart w:id="2" w:name="_Toc529258392"/>
+      <w:bookmarkStart w:id="3" w:name="_Toc529292791"/>
       <w:r>
         <w:t>SPI physical communication layer</w:t>
       </w:r>
-      <w:bookmarkEnd w:id="2"/>
+      <w:bookmarkEnd w:id="3"/>
     </w:p>
     <w:p/>
     <w:p>
@@ -1535,7 +1687,7 @@
       <w:pPr>
         <w:pStyle w:val="Heading2"/>
       </w:pPr>
-      <w:bookmarkStart w:id="3" w:name="_Toc529258393"/>
+      <w:bookmarkStart w:id="4" w:name="_Toc529292792"/>
       <w:r>
         <w:lastRenderedPageBreak/>
         <w:t xml:space="preserve">SPI </w:t>
@@ -1543,7 +1695,7 @@
       <w:r>
         <w:t>communication model</w:t>
       </w:r>
-      <w:bookmarkEnd w:id="3"/>
+      <w:bookmarkEnd w:id="4"/>
       <w:r>
         <w:br/>
       </w:r>
@@ -1642,7 +1794,7 @@
           <v:shape id="_x0000_i1026" type="#_x0000_t75" style="width:261.75pt;height:225pt" o:ole="">
             <v:imagedata r:id="rId9" o:title=""/>
           </v:shape>
-          <o:OLEObject Type="Embed" ProgID="Visio.Drawing.15" ShapeID="_x0000_i1026" DrawAspect="Content" ObjectID="_1603034610" r:id="rId10"/>
+          <o:OLEObject Type="Embed" ProgID="Visio.Drawing.15" ShapeID="_x0000_i1026" DrawAspect="Content" ObjectID="_1603124072" r:id="rId10"/>
         </w:object>
       </w:r>
     </w:p>
@@ -1672,7 +1824,7 @@
           <v:shape id="_x0000_i1027" type="#_x0000_t75" style="width:489.75pt;height:103.5pt" o:ole="">
             <v:imagedata r:id="rId11" o:title=""/>
           </v:shape>
-          <o:OLEObject Type="Embed" ProgID="Visio.Drawing.15" ShapeID="_x0000_i1027" DrawAspect="Content" ObjectID="_1603034611" r:id="rId12"/>
+          <o:OLEObject Type="Embed" ProgID="Visio.Drawing.15" ShapeID="_x0000_i1027" DrawAspect="Content" ObjectID="_1603124073" r:id="rId12"/>
         </w:object>
       </w:r>
     </w:p>
@@ -1961,12 +2113,12 @@
       <w:pPr>
         <w:pStyle w:val="Heading2"/>
       </w:pPr>
-      <w:bookmarkStart w:id="4" w:name="_Toc529258394"/>
+      <w:bookmarkStart w:id="5" w:name="_Toc529292793"/>
       <w:r>
         <w:lastRenderedPageBreak/>
         <w:t>Packet structure</w:t>
       </w:r>
-      <w:bookmarkEnd w:id="4"/>
+      <w:bookmarkEnd w:id="5"/>
     </w:p>
     <w:p>
       <w:pPr>
@@ -2545,23 +2697,7 @@
                 <w:rFonts w:ascii="Calibri" w:eastAsia="Times New Roman" w:hAnsi="Calibri" w:cs="Calibri"/>
                 <w:color w:val="000000"/>
               </w:rPr>
-              <w:t xml:space="preserve">(depends on </w:t>
-            </w:r>
-            <w:proofErr w:type="spellStart"/>
-            <w:r>
-              <w:rPr>
-                <w:rFonts w:ascii="Calibri" w:eastAsia="Times New Roman" w:hAnsi="Calibri" w:cs="Calibri"/>
-                <w:color w:val="000000"/>
-              </w:rPr>
-              <w:t>cmd</w:t>
-            </w:r>
-            <w:proofErr w:type="spellEnd"/>
-            <w:r>
-              <w:rPr>
-                <w:rFonts w:ascii="Calibri" w:eastAsia="Times New Roman" w:hAnsi="Calibri" w:cs="Calibri"/>
-                <w:color w:val="000000"/>
-              </w:rPr>
-              <w:t xml:space="preserve"> id)</w:t>
+              <w:t>(depends on cmd id)</w:t>
             </w:r>
           </w:p>
         </w:tc>
@@ -2656,23 +2792,7 @@
                 <w:rFonts w:ascii="Calibri" w:eastAsia="Times New Roman" w:hAnsi="Calibri" w:cs="Calibri"/>
                 <w:color w:val="000000"/>
               </w:rPr>
-              <w:t>Ack/</w:t>
-            </w:r>
-            <w:proofErr w:type="spellStart"/>
-            <w:r>
-              <w:rPr>
-                <w:rFonts w:ascii="Calibri" w:eastAsia="Times New Roman" w:hAnsi="Calibri" w:cs="Calibri"/>
-                <w:color w:val="000000"/>
-              </w:rPr>
-              <w:t>Nack</w:t>
-            </w:r>
-            <w:proofErr w:type="spellEnd"/>
-            <w:r>
-              <w:rPr>
-                <w:rFonts w:ascii="Calibri" w:eastAsia="Times New Roman" w:hAnsi="Calibri" w:cs="Calibri"/>
-                <w:color w:val="000000"/>
-              </w:rPr>
-              <w:t xml:space="preserve"> (used for response, always 0x00 when master)</w:t>
+              <w:t>Ack/Nack (used for response, always 0x00 when master)</w:t>
             </w:r>
           </w:p>
         </w:tc>
@@ -3084,7 +3204,7 @@
           <w:lang w:val="et-EE"/>
         </w:rPr>
       </w:pPr>
-      <w:bookmarkStart w:id="5" w:name="_Toc529258395"/>
+      <w:bookmarkStart w:id="6" w:name="_Toc529292794"/>
       <w:r>
         <w:rPr>
           <w:lang w:val="et-EE"/>
@@ -3097,7 +3217,7 @@
         </w:rPr>
         <w:t>Descriptions</w:t>
       </w:r>
-      <w:bookmarkEnd w:id="5"/>
+      <w:bookmarkEnd w:id="6"/>
     </w:p>
     <w:p>
       <w:pPr>
@@ -3468,12 +3588,14 @@
           <w:lang w:val="et-EE"/>
         </w:rPr>
       </w:pPr>
+      <w:bookmarkStart w:id="7" w:name="_Toc529292795"/>
       <w:r>
         <w:rPr>
           <w:lang w:val="et-EE"/>
         </w:rPr>
         <w:t>Report Status command</w:t>
       </w:r>
+      <w:bookmarkEnd w:id="7"/>
       <w:r>
         <w:rPr>
           <w:lang w:val="et-EE"/>
@@ -3911,23 +4033,7 @@
                 <w:rFonts w:ascii="Calibri" w:eastAsia="Times New Roman" w:hAnsi="Calibri" w:cs="Calibri"/>
                 <w:color w:val="000000"/>
               </w:rPr>
-              <w:t xml:space="preserve">Stepper </w:t>
-            </w:r>
-            <w:proofErr w:type="gramStart"/>
-            <w:r>
-              <w:rPr>
-                <w:rFonts w:ascii="Calibri" w:eastAsia="Times New Roman" w:hAnsi="Calibri" w:cs="Calibri"/>
-                <w:color w:val="000000"/>
-              </w:rPr>
-              <w:t>1..</w:t>
-            </w:r>
-            <w:proofErr w:type="gramEnd"/>
-            <w:r>
-              <w:rPr>
-                <w:rFonts w:ascii="Calibri" w:eastAsia="Times New Roman" w:hAnsi="Calibri" w:cs="Calibri"/>
-                <w:color w:val="000000"/>
-              </w:rPr>
-              <w:t>3</w:t>
+              <w:t>Stepper 1..3</w:t>
             </w:r>
           </w:p>
         </w:tc>
@@ -4489,8 +4595,6 @@
           <w:lang w:val="et-EE"/>
         </w:rPr>
       </w:pPr>
-      <w:bookmarkStart w:id="6" w:name="_GoBack"/>
-      <w:bookmarkEnd w:id="6"/>
     </w:p>
     <w:p>
       <w:pPr>
@@ -4505,6 +4609,7 @@
         </w:rPr>
         <w:br w:type="page"/>
       </w:r>
+      <w:bookmarkStart w:id="8" w:name="_Toc529292796"/>
       <w:r>
         <w:rPr>
           <w:lang w:val="et-EE"/>
@@ -4512,6 +4617,7 @@
         <w:lastRenderedPageBreak/>
         <w:t>Set Motor speed command</w:t>
       </w:r>
+      <w:bookmarkEnd w:id="8"/>
     </w:p>
     <w:p>
       <w:pPr>
@@ -7018,14 +7124,14 @@
           <w:lang w:val="et-EE"/>
         </w:rPr>
       </w:pPr>
-      <w:bookmarkStart w:id="7" w:name="_Toc529258396"/>
+      <w:bookmarkStart w:id="9" w:name="_Toc529292797"/>
       <w:r>
         <w:rPr>
           <w:lang w:val="et-EE"/>
         </w:rPr>
         <w:t>Response Codes</w:t>
       </w:r>
-      <w:bookmarkEnd w:id="7"/>
+      <w:bookmarkEnd w:id="9"/>
     </w:p>
     <w:p>
       <w:pPr>
@@ -7465,14 +7571,14 @@
           <w:lang w:val="et-EE"/>
         </w:rPr>
       </w:pPr>
-      <w:bookmarkStart w:id="8" w:name="_Toc529258397"/>
+      <w:bookmarkStart w:id="10" w:name="_Toc529292798"/>
       <w:r>
         <w:rPr>
           <w:lang w:val="et-EE"/>
         </w:rPr>
         <w:t>CRC checksum calculation</w:t>
       </w:r>
-      <w:bookmarkEnd w:id="8"/>
+      <w:bookmarkEnd w:id="10"/>
     </w:p>
     <w:p>
       <w:pPr>
@@ -7511,12 +7617,12 @@
       <w:pPr>
         <w:pStyle w:val="Heading1"/>
       </w:pPr>
-      <w:bookmarkStart w:id="9" w:name="_Toc529258398"/>
+      <w:bookmarkStart w:id="11" w:name="_Toc529292799"/>
       <w:r>
         <w:lastRenderedPageBreak/>
         <w:t>Error handling</w:t>
       </w:r>
-      <w:bookmarkEnd w:id="9"/>
+      <w:bookmarkEnd w:id="11"/>
     </w:p>
     <w:p>
       <w:pPr>
@@ -7561,11 +7667,11 @@
       <w:pPr>
         <w:pStyle w:val="Heading1"/>
       </w:pPr>
-      <w:bookmarkStart w:id="10" w:name="_Toc529258399"/>
+      <w:bookmarkStart w:id="12" w:name="_Toc529292800"/>
       <w:r>
         <w:t>Example communication</w:t>
       </w:r>
-      <w:bookmarkEnd w:id="10"/>
+      <w:bookmarkEnd w:id="12"/>
     </w:p>
     <w:p>
       <w:pPr>
@@ -7690,7 +7796,7 @@
           <v:shape id="_x0000_i1028" type="#_x0000_t75" style="width:185.25pt;height:235.5pt" o:ole="">
             <v:imagedata r:id="rId14" o:title=""/>
           </v:shape>
-          <o:OLEObject Type="Embed" ProgID="Visio.Drawing.15" ShapeID="_x0000_i1028" DrawAspect="Content" ObjectID="_1603034612" r:id="rId15"/>
+          <o:OLEObject Type="Embed" ProgID="Visio.Drawing.15" ShapeID="_x0000_i1028" DrawAspect="Content" ObjectID="_1603124074" r:id="rId15"/>
         </w:object>
       </w:r>
     </w:p>
@@ -7705,11 +7811,11 @@
       <w:pPr>
         <w:pStyle w:val="Heading1"/>
       </w:pPr>
-      <w:bookmarkStart w:id="11" w:name="_Toc529258400"/>
+      <w:bookmarkStart w:id="13" w:name="_Toc529292801"/>
       <w:r>
         <w:t>Command formats</w:t>
       </w:r>
-      <w:bookmarkEnd w:id="11"/>
+      <w:bookmarkEnd w:id="13"/>
     </w:p>
     <w:p>
       <w:pPr>
@@ -9876,7 +9982,7 @@
 </file>
 
 <file path=customXml/itemProps1.xml><?xml version="1.0" encoding="utf-8"?>
-<ds:datastoreItem xmlns:ds="http://schemas.openxmlformats.org/officeDocument/2006/customXml" ds:itemID="{98F973E4-F089-45F3-9E33-EE77BAFFB96B}">
+<ds:datastoreItem xmlns:ds="http://schemas.openxmlformats.org/officeDocument/2006/customXml" ds:itemID="{D6FEAA30-2438-4BF2-B856-067B5C83E53D}">
   <ds:schemaRefs>
     <ds:schemaRef ds:uri="http://schemas.openxmlformats.org/officeDocument/2006/bibliography"/>
   </ds:schemaRefs>

</xml_diff>